<commit_message>
feat: Livrables update 29/10/2025 12:21
</commit_message>
<xml_diff>
--- a/Docs/Livrable/Sortir.com - Rapport de test.docx
+++ b/Docs/Livrable/Sortir.com - Rapport de test.docx
@@ -45,7 +45,7 @@
           <w:szCs w:val="20"/>
           <w:rtl w:val="0"/>
         </w:rPr>
-        <w:t xml:space="preserve">Ce document constitue un rapport de tests pour des tests unitaires, de non régression et fonctionnels.</w:t>
+        <w:t xml:space="preserve">Ce document constitue un rapport de tests pour des tests unitaires, de non-régression et fonctionnels.</w:t>
       </w:r>
       <w:r>
         <w:rPr>
@@ -190,7 +190,7 @@
         </w:rPr>
         <w:t xml:space="preserve"> :</w:t>
         <w:br w:type="textWrapping"/>
-        <w:t xml:space="preserve">Tests qui permettent de vérifier que le comportement de chaque composant individuellement ne change pas suite à une modification du code.</w:t>
+        <w:t xml:space="preserve">Tests qui permettent de vérifier que le comportement de chaque composant individuellement ne change pas à la suite d’une modification du code.</w:t>
       </w:r>
     </w:p>
     <w:p>
@@ -211,7 +211,7 @@
             <w:u w:val="single"/>
             <w:rtl w:val="0"/>
           </w:rPr>
-          <w:t xml:space="preserve">Test de Non Régression</w:t>
+          <w:t xml:space="preserve">Test de Non-Régression</w:t>
         </w:r>
       </w:hyperlink>
       <w:r>
@@ -220,7 +220,7 @@
         </w:rPr>
         <w:t xml:space="preserve"> :</w:t>
         <w:br w:type="textWrapping"/>
-        <w:t xml:space="preserve">Tests continue par l’équipe de développement qui vise à vérifier avant chaque fin de développement, pour changer une fonctionnalité, que qu’il n’y à pas eu de régression de la fonctionnalité suite au développement.</w:t>
+        <w:t xml:space="preserve">Tests continue par l’équipe de développement qui vise à vérifier avant chaque fin de développement, pour changer une fonctionnalité, que qu’il n’y a pas eu de régression de la fonctionnalité à la suite du développement.</w:t>
       </w:r>
     </w:p>
     <w:p>
@@ -250,7 +250,7 @@
         </w:rPr>
         <w:t xml:space="preserve"> :</w:t>
         <w:br w:type="textWrapping"/>
-        <w:t xml:space="preserve">Tests effectués à la fin du développement global de l’application et qui permettent de valider ce qui va être livré au client et que cela correspondent bien à ce qui été demandé par le client.</w:t>
+        <w:t xml:space="preserve">Tests effectués à la fin du développement global de l’application et qui permettent de valider ce qui va être livré au client et que cela correspond bien à ce qui été demandé par le client.</w:t>
       </w:r>
       <w:r>
         <w:rPr>
@@ -346,7 +346,7 @@
         <w:rPr>
           <w:rtl w:val="0"/>
         </w:rPr>
-        <w:t xml:space="preserve">- Base de données : MariaDB</w:t>
+        <w:t xml:space="preserve">- Base de données : Maria DB</w:t>
       </w:r>
     </w:p>
     <w:p>
@@ -446,7 +446,7 @@
           <w:szCs w:val="34"/>
           <w:rtl w:val="0"/>
         </w:rPr>
-        <w:t xml:space="preserve">5. Tests de Non Régression</w:t>
+        <w:t xml:space="preserve">5. Tests de Non-Régression</w:t>
       </w:r>
     </w:p>
     <w:p>
@@ -457,7 +457,7 @@
         <w:rPr>
           <w:rtl w:val="0"/>
         </w:rPr>
-        <w:t xml:space="preserve">Les Tests de Non Régression ont permis à l’équipe de développement de vérifier le bon fonctionnement d’une fonctionnalité après avoir modifié le code de celle-ci ou d’une autre fonctionnalité liée.</w:t>
+        <w:t xml:space="preserve">Les Tests de Non-Régression ont permis à l’équipe de développement de vérifier le bon fonctionnement d’une fonctionnalité après avoir modifié le code de celle-ci ou d’une autre fonctionnalité liée.</w:t>
       </w:r>
     </w:p>
     <w:p>
@@ -511,7 +511,7 @@
         <w:rPr>
           <w:rtl w:val="0"/>
         </w:rPr>
-        <w:t xml:space="preserve">Les tests fonctionnels permettent de valider la correspondance entre ce qui à été produit et ce qui à été demandé dans le fichier “DescriptionProduit.ods”.</w:t>
+        <w:t xml:space="preserve">Les tests fonctionnels permettent de valider la correspondance entre ce qui a été produit et ce qui à été demandé dans le fichier “DescriptionProduit.ods”.</w:t>
       </w:r>
       <w:r>
         <w:rPr>
@@ -2055,7 +2055,7 @@
               <w:rPr>
                 <w:rtl w:val="0"/>
               </w:rPr>
-              <w:t xml:space="preserve">En tant qu'administrateur, je peux supprimer des utilisateurs sélectionné dans une liste d'utilisateurs</w:t>
+              <w:t xml:space="preserve">En tant qu'administrateur, je peux supprimer des utilisateurs sélectionnés dans une liste d'utilisateurs</w:t>
             </w:r>
           </w:p>
         </w:tc>
@@ -2359,7 +2359,7 @@
               <w:rPr>
                 <w:rtl w:val="0"/>
               </w:rPr>
-              <w:t xml:space="preserve">En tant qu'organisateur d'une sortie, je peux créer une nouvelle sortie ( définir un nom pour la sortie, une date et heure, une durée, un lieu (nom, adresse, gps), un nombre limité de participants, une note textuelle, et une date limite d'inscription ) </w:t>
+              <w:t xml:space="preserve">En tant qu'organisateur d'une sortie, je peux créer une nouvelle sortie (définir un nom pour la sortie, une date et heure, une durée, un lieu (nom, adresse, GPS), un nombre limité de participants, une note textuelle, et une date limite d'inscription ) </w:t>
             </w:r>
           </w:p>
         </w:tc>
@@ -3575,7 +3575,7 @@
               <w:rPr>
                 <w:rtl w:val="0"/>
               </w:rPr>
-              <w:t xml:space="preserve">En tant que participant, je peux utiliser la plateforme avec un  écran de taille moyenne de type tablette. Les fonctionnalités sont les mêmes que l’utilisation sur grand écran de type ordinateur de bureau. </w:t>
+              <w:t xml:space="preserve">En tant que participant, je peux utiliser la plateforme avec un écran de taille moyenne de type tablette. Les fonctionnalités sont les mêmes que l’utilisation sur grand écran de type ordinateur de bureau. </w:t>
             </w:r>
           </w:p>
         </w:tc>

</xml_diff>